<commit_message>
PP CAT_QP 1,2 & Sessional_QB ANS
</commit_message>
<xml_diff>
--- a/PP - Python Programming/PP_QB_Sessional_Ans.docx
+++ b/PP - Python Programming/PP_QB_Sessional_Ans.docx
@@ -99,6 +99,60 @@
         </w:rPr>
         <w:t>Ans.1)</w:t>
       </w:r>
+    </w:p>
+    <w:p>
+      <w:pPr>
+        <w:rPr>
+          <w:rFonts w:ascii="Calibri" w:hAnsi="Calibri" w:cs="Calibri"/>
+          <w:b/>
+          <w:bCs/>
+          <w:sz w:val="28"/>
+          <w:szCs w:val="28"/>
+        </w:rPr>
+      </w:pPr>
+      <w:r>
+        <w:rPr>
+          <w:rFonts w:ascii="Calibri" w:hAnsi="Calibri" w:cs="Calibri"/>
+          <w:b/>
+          <w:bCs/>
+          <w:sz w:val="28"/>
+          <w:szCs w:val="28"/>
+        </w:rPr>
+        <w:t>Python Loop Control Statements</w:t>
+      </w:r>
+    </w:p>
+    <w:p>
+      <w:pPr>
+        <w:rPr>
+          <w:rFonts w:ascii="Calibri" w:hAnsi="Calibri" w:cs="Calibri"/>
+          <w:b/>
+          <w:bCs/>
+          <w:sz w:val="28"/>
+          <w:szCs w:val="28"/>
+        </w:rPr>
+      </w:pPr>
+      <w:r>
+        <w:rPr>
+          <w:rFonts w:ascii="Calibri" w:hAnsi="Calibri" w:cs="Calibri"/>
+          <w:b/>
+          <w:bCs/>
+          <w:sz w:val="28"/>
+          <w:szCs w:val="28"/>
+        </w:rPr>
+        <w:t>Loop control statements change execution from their normal sequence. When execution leaves a scope, all automatic objects that were created in that scope are destroyed. Python supports the following control statements. </w:t>
+      </w:r>
+    </w:p>
+    <w:p>
+      <w:pPr>
+        <w:rPr>
+          <w:rFonts w:ascii="Calibri" w:hAnsi="Calibri" w:cs="Calibri"/>
+          <w:b/>
+          <w:bCs/>
+          <w:color w:val="FF0000"/>
+          <w:sz w:val="28"/>
+          <w:szCs w:val="28"/>
+        </w:rPr>
+      </w:pPr>
     </w:p>
     <w:p>
       <w:pPr>
@@ -148,6 +202,7 @@
           <w:ilvl w:val="0"/>
           <w:numId w:val="5"/>
         </w:numPr>
+        <w:spacing w:after="0"/>
         <w:rPr>
           <w:rFonts w:ascii="Calibri" w:hAnsi="Calibri" w:cs="Calibri"/>
           <w:b/>
@@ -169,35 +224,69 @@
     </w:p>
     <w:p>
       <w:pPr>
+        <w:pStyle w:val="ListParagraph"/>
+        <w:numPr>
+          <w:ilvl w:val="0"/>
+          <w:numId w:val="32"/>
+        </w:numPr>
+        <w:spacing w:after="0"/>
+        <w:ind w:left="709" w:hanging="283"/>
+        <w:rPr>
+          <w:rFonts w:ascii="Calibri" w:hAnsi="Calibri" w:cs="Calibri"/>
+          <w:b/>
+          <w:bCs/>
+          <w:sz w:val="28"/>
+          <w:szCs w:val="28"/>
+        </w:rPr>
+      </w:pPr>
+      <w:r>
+        <w:rPr>
+          <w:rFonts w:ascii="Calibri" w:hAnsi="Calibri" w:cs="Calibri"/>
+          <w:b/>
+          <w:bCs/>
+          <w:sz w:val="28"/>
+          <w:szCs w:val="28"/>
+        </w:rPr>
+        <w:t>The continue statement in Python returns the control to the beginning of the loop.</w:t>
+      </w:r>
+    </w:p>
+    <w:p>
+      <w:pPr>
+        <w:pStyle w:val="ListParagraph"/>
+        <w:numPr>
+          <w:ilvl w:val="0"/>
+          <w:numId w:val="32"/>
+        </w:numPr>
+        <w:spacing w:after="0"/>
+        <w:ind w:left="709" w:hanging="283"/>
+        <w:rPr>
+          <w:rFonts w:ascii="Calibri" w:hAnsi="Calibri" w:cs="Calibri"/>
+          <w:b/>
+          <w:bCs/>
+          <w:sz w:val="28"/>
+          <w:szCs w:val="28"/>
+        </w:rPr>
+      </w:pPr>
+      <w:r>
+        <w:rPr>
+          <w:rFonts w:ascii="Calibri" w:hAnsi="Calibri" w:cs="Calibri"/>
+          <w:b/>
+          <w:bCs/>
+          <w:sz w:val="28"/>
+          <w:szCs w:val="28"/>
+        </w:rPr>
+        <w:t>It returns the control to the beginning of the loop. </w:t>
+      </w:r>
+    </w:p>
+    <w:p>
+      <w:pPr>
         <w:ind w:left="720"/>
         <w:rPr>
           <w:rFonts w:ascii="Calibri" w:hAnsi="Calibri" w:cs="Calibri"/>
           <w:b/>
           <w:bCs/>
-          <w:sz w:val="28"/>
-          <w:szCs w:val="28"/>
-        </w:rPr>
-      </w:pPr>
-      <w:r>
-        <w:rPr>
-          <w:rFonts w:ascii="Calibri" w:hAnsi="Calibri" w:cs="Calibri"/>
-          <w:b/>
-          <w:bCs/>
-          <w:sz w:val="28"/>
-          <w:szCs w:val="28"/>
-        </w:rPr>
-        <w:t xml:space="preserve">The continue statement in Python returns the control to the beginning of the loop. </w:t>
-      </w:r>
-    </w:p>
-    <w:p>
-      <w:pPr>
-        <w:ind w:left="720"/>
-        <w:rPr>
-          <w:rFonts w:ascii="Calibri" w:hAnsi="Calibri" w:cs="Calibri"/>
-          <w:b/>
-          <w:bCs/>
-          <w:sz w:val="28"/>
-          <w:szCs w:val="28"/>
+          <w:sz w:val="16"/>
+          <w:szCs w:val="16"/>
         </w:rPr>
       </w:pPr>
     </w:p>
@@ -367,8 +456,8 @@
           <w:rFonts w:ascii="Calibri" w:hAnsi="Calibri" w:cs="Calibri"/>
           <w:b/>
           <w:bCs/>
-          <w:sz w:val="28"/>
-          <w:szCs w:val="28"/>
+          <w:sz w:val="16"/>
+          <w:szCs w:val="16"/>
         </w:rPr>
       </w:pPr>
     </w:p>
@@ -379,6 +468,7 @@
           <w:ilvl w:val="0"/>
           <w:numId w:val="5"/>
         </w:numPr>
+        <w:spacing w:after="0"/>
         <w:rPr>
           <w:rFonts w:ascii="Calibri" w:hAnsi="Calibri" w:cs="Calibri"/>
           <w:b/>
@@ -400,35 +490,39 @@
     </w:p>
     <w:p>
       <w:pPr>
+        <w:pStyle w:val="ListParagraph"/>
+        <w:numPr>
+          <w:ilvl w:val="0"/>
+          <w:numId w:val="33"/>
+        </w:numPr>
+        <w:rPr>
+          <w:rFonts w:ascii="Calibri" w:hAnsi="Calibri" w:cs="Calibri"/>
+          <w:b/>
+          <w:bCs/>
+          <w:sz w:val="28"/>
+          <w:szCs w:val="28"/>
+        </w:rPr>
+      </w:pPr>
+      <w:r>
+        <w:rPr>
+          <w:rFonts w:ascii="Calibri" w:hAnsi="Calibri" w:cs="Calibri"/>
+          <w:b/>
+          <w:bCs/>
+          <w:sz w:val="28"/>
+          <w:szCs w:val="28"/>
+        </w:rPr>
+        <w:t>The break statement in Python brings control out of the loop.</w:t>
+      </w:r>
+    </w:p>
+    <w:p>
+      <w:pPr>
         <w:ind w:left="720"/>
         <w:rPr>
           <w:rFonts w:ascii="Calibri" w:hAnsi="Calibri" w:cs="Calibri"/>
           <w:b/>
           <w:bCs/>
-          <w:sz w:val="28"/>
-          <w:szCs w:val="28"/>
-        </w:rPr>
-      </w:pPr>
-      <w:r>
-        <w:rPr>
-          <w:rFonts w:ascii="Calibri" w:hAnsi="Calibri" w:cs="Calibri"/>
-          <w:b/>
-          <w:bCs/>
-          <w:sz w:val="28"/>
-          <w:szCs w:val="28"/>
-        </w:rPr>
-        <w:t>The break statement in Python brings control out of the loop.</w:t>
-      </w:r>
-    </w:p>
-    <w:p>
-      <w:pPr>
-        <w:ind w:left="720"/>
-        <w:rPr>
-          <w:rFonts w:ascii="Calibri" w:hAnsi="Calibri" w:cs="Calibri"/>
-          <w:b/>
-          <w:bCs/>
-          <w:sz w:val="28"/>
-          <w:szCs w:val="28"/>
+          <w:sz w:val="16"/>
+          <w:szCs w:val="16"/>
         </w:rPr>
       </w:pPr>
     </w:p>
@@ -651,8 +745,8 @@
           <w:rFonts w:ascii="Calibri" w:hAnsi="Calibri" w:cs="Calibri"/>
           <w:b/>
           <w:bCs/>
-          <w:sz w:val="28"/>
-          <w:szCs w:val="28"/>
+          <w:sz w:val="16"/>
+          <w:szCs w:val="16"/>
         </w:rPr>
       </w:pPr>
     </w:p>
@@ -663,7 +757,8 @@
           <w:ilvl w:val="0"/>
           <w:numId w:val="5"/>
         </w:numPr>
-        <w:ind w:left="1080"/>
+        <w:spacing w:after="0"/>
+        <w:ind w:left="709" w:hanging="283"/>
         <w:rPr>
           <w:rFonts w:ascii="Calibri" w:hAnsi="Calibri" w:cs="Calibri"/>
           <w:b/>
@@ -685,24 +780,58 @@
     </w:p>
     <w:p>
       <w:pPr>
-        <w:ind w:left="1080"/>
-        <w:rPr>
-          <w:rFonts w:ascii="Calibri" w:hAnsi="Calibri" w:cs="Calibri"/>
-          <w:b/>
-          <w:bCs/>
-          <w:sz w:val="28"/>
-          <w:szCs w:val="28"/>
-        </w:rPr>
-      </w:pPr>
-      <w:r>
-        <w:rPr>
-          <w:rFonts w:ascii="Calibri" w:hAnsi="Calibri" w:cs="Calibri"/>
-          <w:b/>
-          <w:bCs/>
-          <w:sz w:val="28"/>
-          <w:szCs w:val="28"/>
-        </w:rPr>
-        <w:t>We use pass statement in Python to write empty loops. Pass is also used for empty control statements, functions, and classes.</w:t>
+        <w:pStyle w:val="ListParagraph"/>
+        <w:numPr>
+          <w:ilvl w:val="0"/>
+          <w:numId w:val="33"/>
+        </w:numPr>
+        <w:spacing w:after="0"/>
+        <w:ind w:hanging="294"/>
+        <w:rPr>
+          <w:rFonts w:ascii="Calibri" w:hAnsi="Calibri" w:cs="Calibri"/>
+          <w:b/>
+          <w:bCs/>
+          <w:sz w:val="28"/>
+          <w:szCs w:val="28"/>
+        </w:rPr>
+      </w:pPr>
+      <w:r>
+        <w:rPr>
+          <w:rFonts w:ascii="Calibri" w:hAnsi="Calibri" w:cs="Calibri"/>
+          <w:b/>
+          <w:bCs/>
+          <w:sz w:val="28"/>
+          <w:szCs w:val="28"/>
+        </w:rPr>
+        <w:t xml:space="preserve">We use pass statement in Python to write empty loops. </w:t>
+      </w:r>
+    </w:p>
+    <w:p>
+      <w:pPr>
+        <w:pStyle w:val="ListParagraph"/>
+        <w:numPr>
+          <w:ilvl w:val="0"/>
+          <w:numId w:val="33"/>
+        </w:numPr>
+        <w:spacing w:after="0"/>
+        <w:ind w:hanging="294"/>
+        <w:rPr>
+          <w:rFonts w:ascii="Calibri" w:hAnsi="Calibri" w:cs="Calibri"/>
+          <w:b/>
+          <w:bCs/>
+          <w:sz w:val="28"/>
+          <w:szCs w:val="28"/>
+        </w:rPr>
+      </w:pPr>
+      <w:r>
+        <w:rPr>
+          <w:rFonts w:ascii="Calibri" w:hAnsi="Calibri" w:cs="Calibri"/>
+          <w:b/>
+          <w:bCs/>
+          <w:sz w:val="28"/>
+          <w:szCs w:val="28"/>
+        </w:rPr>
+        <w:t>Pass is also used for empty control statements, functions, and classes.</w:t>
       </w:r>
     </w:p>
     <w:p>
@@ -851,6 +980,33 @@
         </w:rPr>
         <w:t>print('Last Letter :', letter)</w:t>
       </w:r>
+      <w:r>
+        <w:rPr>
+          <w:rFonts w:ascii="Calibri" w:hAnsi="Calibri" w:cs="Calibri"/>
+          <w:b/>
+          <w:bCs/>
+          <w:color w:val="FFFFFF" w:themeColor="background1"/>
+          <w:sz w:val="28"/>
+          <w:szCs w:val="28"/>
+          <w:highlight w:val="black"/>
+        </w:rPr>
+        <w:br w:type="page"/>
+      </w:r>
+    </w:p>
+    <w:p>
+      <w:pPr>
+        <w:spacing w:after="0"/>
+        <w:ind w:left="1080"/>
+        <w:rPr>
+          <w:rFonts w:ascii="Calibri" w:hAnsi="Calibri" w:cs="Calibri"/>
+          <w:b/>
+          <w:bCs/>
+          <w:color w:val="FFFFFF" w:themeColor="background1"/>
+          <w:sz w:val="28"/>
+          <w:szCs w:val="28"/>
+          <w:highlight w:val="black"/>
+        </w:rPr>
+      </w:pPr>
     </w:p>
     <w:p>
       <w:pPr>
@@ -859,44 +1015,18 @@
           <w:rFonts w:ascii="Calibri" w:hAnsi="Calibri" w:cs="Calibri"/>
           <w:b/>
           <w:bCs/>
-          <w:color w:val="FFFFFF" w:themeColor="background1"/>
-          <w:sz w:val="28"/>
-          <w:szCs w:val="28"/>
-          <w:highlight w:val="black"/>
-        </w:rPr>
-      </w:pPr>
-      <w:r>
-        <w:rPr>
-          <w:rFonts w:ascii="Calibri" w:hAnsi="Calibri" w:cs="Calibri"/>
-          <w:b/>
-          <w:bCs/>
-          <w:color w:val="FFFFFF" w:themeColor="background1"/>
-          <w:sz w:val="28"/>
-          <w:szCs w:val="28"/>
-          <w:highlight w:val="black"/>
-        </w:rPr>
-        <w:br w:type="page"/>
-      </w:r>
-    </w:p>
-    <w:p>
-      <w:pPr>
-        <w:rPr>
-          <w:rFonts w:ascii="Calibri" w:hAnsi="Calibri" w:cs="Calibri"/>
-          <w:b/>
-          <w:bCs/>
-          <w:sz w:val="28"/>
-          <w:szCs w:val="28"/>
-        </w:rPr>
-      </w:pPr>
-      <w:r>
-        <w:rPr>
-          <w:rFonts w:ascii="Calibri" w:hAnsi="Calibri" w:cs="Calibri"/>
-          <w:b/>
-          <w:bCs/>
-          <w:sz w:val="28"/>
-          <w:szCs w:val="28"/>
-        </w:rPr>
-        <w:lastRenderedPageBreak/>
+          <w:sz w:val="28"/>
+          <w:szCs w:val="28"/>
+        </w:rPr>
+      </w:pPr>
+      <w:r>
+        <w:rPr>
+          <w:rFonts w:ascii="Calibri" w:hAnsi="Calibri" w:cs="Calibri"/>
+          <w:b/>
+          <w:bCs/>
+          <w:sz w:val="28"/>
+          <w:szCs w:val="28"/>
+        </w:rPr>
         <w:t>2. Differentiate between Method Overloading and Method Overriding.</w:t>
       </w:r>
     </w:p>
@@ -2776,25 +2906,25 @@
     </w:p>
     <w:p>
       <w:pPr>
-        <w:rPr>
-          <w:rFonts w:ascii="Calibri" w:hAnsi="Calibri" w:cs="Calibri"/>
-          <w:b/>
-          <w:bCs/>
-          <w:sz w:val="28"/>
-          <w:szCs w:val="28"/>
-        </w:rPr>
-      </w:pPr>
-    </w:p>
-    <w:p>
-      <w:pPr>
-        <w:rPr>
-          <w:rFonts w:ascii="Calibri" w:hAnsi="Calibri" w:cs="Calibri"/>
-          <w:b/>
-          <w:bCs/>
-          <w:sz w:val="28"/>
-          <w:szCs w:val="28"/>
-        </w:rPr>
-      </w:pPr>
+        <w:spacing w:line="259" w:lineRule="auto"/>
+        <w:rPr>
+          <w:rFonts w:ascii="Calibri" w:hAnsi="Calibri" w:cs="Calibri"/>
+          <w:b/>
+          <w:bCs/>
+          <w:sz w:val="28"/>
+          <w:szCs w:val="28"/>
+        </w:rPr>
+      </w:pPr>
+      <w:r>
+        <w:rPr>
+          <w:rFonts w:ascii="Calibri" w:hAnsi="Calibri" w:cs="Calibri"/>
+          <w:b/>
+          <w:bCs/>
+          <w:sz w:val="28"/>
+          <w:szCs w:val="28"/>
+        </w:rPr>
+        <w:br w:type="page"/>
+      </w:r>
     </w:p>
     <w:p>
       <w:pPr>
@@ -6460,6 +6590,16 @@
           <w:docGrid w:linePitch="360"/>
         </w:sectPr>
       </w:pPr>
+      <w:r>
+        <w:rPr>
+          <w:rFonts w:ascii="Calibri" w:hAnsi="Calibri" w:cs="Calibri"/>
+          <w:b/>
+          <w:bCs/>
+          <w:sz w:val="28"/>
+          <w:szCs w:val="28"/>
+        </w:rPr>
+        <w:t>control</w:t>
+      </w:r>
     </w:p>
     <w:p>
       <w:pPr>
@@ -12317,6 +12457,29 @@
     </w:p>
     <w:p>
       <w:pPr>
+        <w:spacing w:line="259" w:lineRule="auto"/>
+        <w:rPr>
+          <w:rFonts w:ascii="Calibri" w:hAnsi="Calibri" w:cs="Calibri"/>
+          <w:b/>
+          <w:bCs/>
+          <w:sz w:val="28"/>
+          <w:szCs w:val="28"/>
+        </w:rPr>
+      </w:pPr>
+      <w:r>
+        <w:rPr>
+          <w:rFonts w:ascii="Calibri" w:hAnsi="Calibri" w:cs="Calibri"/>
+          <w:b/>
+          <w:bCs/>
+          <w:sz w:val="28"/>
+          <w:szCs w:val="28"/>
+        </w:rPr>
+        <w:t>Flask, like other web frameworks, supports various HTTP methods for data communication. Here are the different HTTP methods used in Flask:</w:t>
+      </w:r>
+    </w:p>
+    <w:p>
+      <w:pPr>
+        <w:spacing w:line="259" w:lineRule="auto"/>
         <w:rPr>
           <w:rFonts w:ascii="Calibri" w:hAnsi="Calibri" w:cs="Calibri"/>
           <w:b/>
@@ -12326,7 +12489,14 @@
           <w:szCs w:val="28"/>
         </w:rPr>
       </w:pPr>
-      <w:r>
+    </w:p>
+    <w:p>
+      <w:pPr>
+        <w:pStyle w:val="ListParagraph"/>
+        <w:numPr>
+          <w:ilvl w:val="0"/>
+          <w:numId w:val="34"/>
+        </w:numPr>
         <w:rPr>
           <w:rFonts w:ascii="Calibri" w:hAnsi="Calibri" w:cs="Calibri"/>
           <w:b/>
@@ -12335,29 +12505,93 @@
           <w:sz w:val="28"/>
           <w:szCs w:val="28"/>
         </w:rPr>
-        <w:t>i. GET</w:t>
-      </w:r>
-    </w:p>
-    <w:p>
-      <w:pPr>
-        <w:rPr>
-          <w:rFonts w:ascii="Calibri" w:hAnsi="Calibri" w:cs="Calibri"/>
-          <w:b/>
-          <w:bCs/>
-          <w:sz w:val="28"/>
-          <w:szCs w:val="28"/>
-        </w:rPr>
-      </w:pPr>
-      <w:r>
-        <w:rPr>
-          <w:rFonts w:ascii="Calibri" w:hAnsi="Calibri" w:cs="Calibri"/>
-          <w:b/>
-          <w:bCs/>
-          <w:sz w:val="28"/>
-          <w:szCs w:val="28"/>
-        </w:rPr>
-        <w:t xml:space="preserve">It is the most common method which can be used to send data in the </w:t>
-      </w:r>
+      </w:pPr>
+      <w:r>
+        <w:rPr>
+          <w:rFonts w:ascii="Calibri" w:hAnsi="Calibri" w:cs="Calibri"/>
+          <w:b/>
+          <w:bCs/>
+          <w:color w:val="FF0000"/>
+          <w:sz w:val="28"/>
+          <w:szCs w:val="28"/>
+        </w:rPr>
+        <w:t>GET:</w:t>
+      </w:r>
+    </w:p>
+    <w:p>
+      <w:pPr>
+        <w:pStyle w:val="ListParagraph"/>
+        <w:rPr>
+          <w:rFonts w:ascii="Calibri" w:hAnsi="Calibri" w:cs="Calibri"/>
+          <w:b/>
+          <w:bCs/>
+          <w:sz w:val="28"/>
+          <w:szCs w:val="28"/>
+        </w:rPr>
+      </w:pPr>
+      <w:r>
+        <w:rPr>
+          <w:rFonts w:ascii="Calibri" w:hAnsi="Calibri" w:cs="Calibri"/>
+          <w:b/>
+          <w:bCs/>
+          <w:sz w:val="28"/>
+          <w:szCs w:val="28"/>
+        </w:rPr>
+        <w:t>This is the most common method used to retrieve data from a server. It sends data in an unencrypted form to the server. In Flask, the GET method is used by default if no other method is specified.</w:t>
+      </w:r>
+    </w:p>
+    <w:p>
+      <w:pPr>
+        <w:spacing w:line="259" w:lineRule="auto"/>
+        <w:rPr>
+          <w:rFonts w:ascii="Calibri" w:hAnsi="Calibri" w:cs="Calibri"/>
+          <w:b/>
+          <w:bCs/>
+          <w:color w:val="FF0000"/>
+          <w:sz w:val="28"/>
+          <w:szCs w:val="28"/>
+        </w:rPr>
+      </w:pPr>
+    </w:p>
+    <w:p>
+      <w:pPr>
+        <w:pStyle w:val="ListParagraph"/>
+        <w:numPr>
+          <w:ilvl w:val="0"/>
+          <w:numId w:val="34"/>
+        </w:numPr>
+        <w:rPr>
+          <w:rFonts w:ascii="Calibri" w:hAnsi="Calibri" w:cs="Calibri"/>
+          <w:b/>
+          <w:bCs/>
+          <w:color w:val="FF0000"/>
+          <w:sz w:val="28"/>
+          <w:szCs w:val="28"/>
+        </w:rPr>
+      </w:pPr>
+      <w:r>
+        <w:rPr>
+          <w:rFonts w:ascii="Calibri" w:hAnsi="Calibri" w:cs="Calibri"/>
+          <w:b/>
+          <w:bCs/>
+          <w:color w:val="FF0000"/>
+          <w:sz w:val="28"/>
+          <w:szCs w:val="28"/>
+        </w:rPr>
+        <w:t>HEAD:</w:t>
+      </w:r>
+    </w:p>
+    <w:p>
+      <w:pPr>
+        <w:pStyle w:val="ListParagraph"/>
+        <w:rPr>
+          <w:rFonts w:ascii="Calibri" w:hAnsi="Calibri" w:cs="Calibri"/>
+          <w:b/>
+          <w:bCs/>
+          <w:sz w:val="28"/>
+          <w:szCs w:val="28"/>
+        </w:rPr>
+      </w:pPr>
       <w:proofErr w:type="spellStart"/>
       <w:r>
         <w:rPr>
@@ -12367,7 +12601,7 @@
           <w:sz w:val="28"/>
           <w:szCs w:val="28"/>
         </w:rPr>
-        <w:t>unencryptedform</w:t>
+        <w:t>This</w:t>
       </w:r>
       <w:proofErr w:type="spellEnd"/>
       <w:r>
@@ -12378,31 +12612,12 @@
           <w:sz w:val="28"/>
           <w:szCs w:val="28"/>
         </w:rPr>
-        <w:t xml:space="preserve"> to the server.</w:t>
-      </w:r>
-    </w:p>
-    <w:p>
-      <w:pPr>
-        <w:rPr>
-          <w:rFonts w:ascii="Calibri" w:hAnsi="Calibri" w:cs="Calibri"/>
-          <w:b/>
-          <w:bCs/>
-          <w:sz w:val="28"/>
-          <w:szCs w:val="28"/>
-        </w:rPr>
-      </w:pPr>
-    </w:p>
-    <w:p>
-      <w:pPr>
-        <w:rPr>
-          <w:rFonts w:ascii="Calibri" w:hAnsi="Calibri" w:cs="Calibri"/>
-          <w:b/>
-          <w:bCs/>
-          <w:sz w:val="28"/>
-          <w:szCs w:val="28"/>
-        </w:rPr>
-      </w:pPr>
-      <w:r>
+        <w:t xml:space="preserve"> method is similar to GET, but it is used without the response body. It is often used to retrieve metadata about a resource without actually fetching the resource itself.</w:t>
+      </w:r>
+    </w:p>
+    <w:p>
+      <w:pPr>
+        <w:spacing w:line="259" w:lineRule="auto"/>
         <w:rPr>
           <w:rFonts w:ascii="Calibri" w:hAnsi="Calibri" w:cs="Calibri"/>
           <w:b/>
@@ -12411,43 +12626,15 @@
           <w:sz w:val="28"/>
           <w:szCs w:val="28"/>
         </w:rPr>
-        <w:t>ii. HEAD</w:t>
-      </w:r>
-    </w:p>
-    <w:p>
-      <w:pPr>
-        <w:rPr>
-          <w:rFonts w:ascii="Calibri" w:hAnsi="Calibri" w:cs="Calibri"/>
-          <w:b/>
-          <w:bCs/>
-          <w:sz w:val="28"/>
-          <w:szCs w:val="28"/>
-        </w:rPr>
-      </w:pPr>
-      <w:r>
-        <w:rPr>
-          <w:rFonts w:ascii="Calibri" w:hAnsi="Calibri" w:cs="Calibri"/>
-          <w:b/>
-          <w:bCs/>
-          <w:sz w:val="28"/>
-          <w:szCs w:val="28"/>
-        </w:rPr>
-        <w:t>It is similar to the GET but used without the response body.</w:t>
-      </w:r>
-    </w:p>
-    <w:p>
-      <w:pPr>
-        <w:rPr>
-          <w:rFonts w:ascii="Calibri" w:hAnsi="Calibri" w:cs="Calibri"/>
-          <w:b/>
-          <w:bCs/>
-          <w:sz w:val="28"/>
-          <w:szCs w:val="28"/>
-        </w:rPr>
-      </w:pPr>
-    </w:p>
-    <w:p>
-      <w:pPr>
+      </w:pPr>
+    </w:p>
+    <w:p>
+      <w:pPr>
+        <w:pStyle w:val="ListParagraph"/>
+        <w:numPr>
+          <w:ilvl w:val="0"/>
+          <w:numId w:val="5"/>
+        </w:numPr>
         <w:rPr>
           <w:rFonts w:ascii="Calibri" w:hAnsi="Calibri" w:cs="Calibri"/>
           <w:b/>
@@ -12466,65 +12653,34 @@
           <w:sz w:val="28"/>
           <w:szCs w:val="28"/>
         </w:rPr>
-        <w:t>iii. POST</w:t>
-      </w:r>
-    </w:p>
-    <w:p>
-      <w:pPr>
-        <w:rPr>
-          <w:rFonts w:ascii="Calibri" w:hAnsi="Calibri" w:cs="Calibri"/>
-          <w:b/>
-          <w:bCs/>
-          <w:sz w:val="28"/>
-          <w:szCs w:val="28"/>
-        </w:rPr>
-      </w:pPr>
-      <w:r>
-        <w:rPr>
-          <w:rFonts w:ascii="Calibri" w:hAnsi="Calibri" w:cs="Calibri"/>
-          <w:b/>
-          <w:bCs/>
-          <w:sz w:val="28"/>
-          <w:szCs w:val="28"/>
-        </w:rPr>
-        <w:t xml:space="preserve">It is used to send the form data to the server. The server does not cache </w:t>
-      </w:r>
-      <w:proofErr w:type="spellStart"/>
-      <w:r>
-        <w:rPr>
-          <w:rFonts w:ascii="Calibri" w:hAnsi="Calibri" w:cs="Calibri"/>
-          <w:b/>
-          <w:bCs/>
-          <w:sz w:val="28"/>
-          <w:szCs w:val="28"/>
-        </w:rPr>
-        <w:t>thedatatransmitted</w:t>
-      </w:r>
-      <w:proofErr w:type="spellEnd"/>
-      <w:r>
-        <w:rPr>
-          <w:rFonts w:ascii="Calibri" w:hAnsi="Calibri" w:cs="Calibri"/>
-          <w:b/>
-          <w:bCs/>
-          <w:sz w:val="28"/>
-          <w:szCs w:val="28"/>
-        </w:rPr>
-        <w:t xml:space="preserve"> using the post method.</w:t>
-      </w:r>
-    </w:p>
-    <w:p>
-      <w:pPr>
-        <w:rPr>
-          <w:rFonts w:ascii="Calibri" w:hAnsi="Calibri" w:cs="Calibri"/>
-          <w:b/>
-          <w:bCs/>
-          <w:sz w:val="28"/>
-          <w:szCs w:val="28"/>
-        </w:rPr>
-      </w:pPr>
-    </w:p>
-    <w:p>
-      <w:pPr>
+        <w:t>POST:</w:t>
+      </w:r>
+    </w:p>
+    <w:p>
+      <w:pPr>
+        <w:pStyle w:val="ListParagraph"/>
+        <w:rPr>
+          <w:rFonts w:ascii="Calibri" w:hAnsi="Calibri" w:cs="Calibri"/>
+          <w:b/>
+          <w:bCs/>
+          <w:sz w:val="28"/>
+          <w:szCs w:val="28"/>
+        </w:rPr>
+      </w:pPr>
+      <w:r>
+        <w:rPr>
+          <w:rFonts w:ascii="Calibri" w:hAnsi="Calibri" w:cs="Calibri"/>
+          <w:b/>
+          <w:bCs/>
+          <w:sz w:val="28"/>
+          <w:szCs w:val="28"/>
+        </w:rPr>
+        <w:t>The POST method is used to send data, typically in the form of form data, to the server. It is commonly used for submitting forms on websites. The data transmitted using the POST method is not shown in the URL on the browser.</w:t>
+      </w:r>
+    </w:p>
+    <w:p>
+      <w:pPr>
+        <w:spacing w:line="259" w:lineRule="auto"/>
         <w:rPr>
           <w:rFonts w:ascii="Calibri" w:hAnsi="Calibri" w:cs="Calibri"/>
           <w:b/>
@@ -12534,7 +12690,14 @@
           <w:szCs w:val="28"/>
         </w:rPr>
       </w:pPr>
-      <w:r>
+    </w:p>
+    <w:p>
+      <w:pPr>
+        <w:pStyle w:val="ListParagraph"/>
+        <w:numPr>
+          <w:ilvl w:val="0"/>
+          <w:numId w:val="31"/>
+        </w:numPr>
         <w:rPr>
           <w:rFonts w:ascii="Calibri" w:hAnsi="Calibri" w:cs="Calibri"/>
           <w:b/>
@@ -12543,65 +12706,8 @@
           <w:sz w:val="28"/>
           <w:szCs w:val="28"/>
         </w:rPr>
-        <w:t>iv. PUT</w:t>
-      </w:r>
-    </w:p>
-    <w:p>
-      <w:pPr>
-        <w:rPr>
-          <w:rFonts w:ascii="Calibri" w:hAnsi="Calibri" w:cs="Calibri"/>
-          <w:b/>
-          <w:bCs/>
-          <w:sz w:val="28"/>
-          <w:szCs w:val="28"/>
-        </w:rPr>
-      </w:pPr>
-      <w:r>
-        <w:rPr>
-          <w:rFonts w:ascii="Calibri" w:hAnsi="Calibri" w:cs="Calibri"/>
-          <w:b/>
-          <w:bCs/>
-          <w:sz w:val="28"/>
-          <w:szCs w:val="28"/>
-        </w:rPr>
-        <w:t xml:space="preserve">It is used to replace all the current representation of the target resource </w:t>
-      </w:r>
-      <w:proofErr w:type="spellStart"/>
-      <w:r>
-        <w:rPr>
-          <w:rFonts w:ascii="Calibri" w:hAnsi="Calibri" w:cs="Calibri"/>
-          <w:b/>
-          <w:bCs/>
-          <w:sz w:val="28"/>
-          <w:szCs w:val="28"/>
-        </w:rPr>
-        <w:t>withtheuploaded</w:t>
-      </w:r>
-      <w:proofErr w:type="spellEnd"/>
-      <w:r>
-        <w:rPr>
-          <w:rFonts w:ascii="Calibri" w:hAnsi="Calibri" w:cs="Calibri"/>
-          <w:b/>
-          <w:bCs/>
-          <w:sz w:val="28"/>
-          <w:szCs w:val="28"/>
-        </w:rPr>
-        <w:t xml:space="preserve"> content.</w:t>
-      </w:r>
-    </w:p>
-    <w:p>
-      <w:pPr>
-        <w:rPr>
-          <w:rFonts w:ascii="Calibri" w:hAnsi="Calibri" w:cs="Calibri"/>
-          <w:b/>
-          <w:bCs/>
-          <w:sz w:val="28"/>
-          <w:szCs w:val="28"/>
-        </w:rPr>
-      </w:pPr>
-    </w:p>
-    <w:p>
-      <w:pPr>
+      </w:pPr>
+      <w:r>
         <w:rPr>
           <w:rFonts w:ascii="Calibri" w:hAnsi="Calibri" w:cs="Calibri"/>
           <w:b/>
@@ -12610,8 +12716,34 @@
           <w:sz w:val="28"/>
           <w:szCs w:val="28"/>
         </w:rPr>
-      </w:pPr>
-      <w:r>
+        <w:t>PUT</w:t>
+      </w:r>
+    </w:p>
+    <w:p>
+      <w:pPr>
+        <w:pStyle w:val="ListParagraph"/>
+        <w:rPr>
+          <w:rFonts w:ascii="Calibri" w:hAnsi="Calibri" w:cs="Calibri"/>
+          <w:b/>
+          <w:bCs/>
+          <w:sz w:val="28"/>
+          <w:szCs w:val="28"/>
+        </w:rPr>
+      </w:pPr>
+      <w:r>
+        <w:rPr>
+          <w:rFonts w:ascii="Calibri" w:hAnsi="Calibri" w:cs="Calibri"/>
+          <w:b/>
+          <w:bCs/>
+          <w:sz w:val="28"/>
+          <w:szCs w:val="28"/>
+        </w:rPr>
+        <w:t>This method is used to replace all the current representation of the target resource with the uploaded content. It is often used for updating existing resources on the server.</w:t>
+      </w:r>
+    </w:p>
+    <w:p>
+      <w:pPr>
+        <w:spacing w:line="259" w:lineRule="auto"/>
         <w:rPr>
           <w:rFonts w:ascii="Calibri" w:hAnsi="Calibri" w:cs="Calibri"/>
           <w:b/>
@@ -12620,41 +12752,91 @@
           <w:sz w:val="28"/>
           <w:szCs w:val="28"/>
         </w:rPr>
-        <w:t>v. DELETE</w:t>
-      </w:r>
-    </w:p>
-    <w:p>
-      <w:pPr>
-        <w:rPr>
-          <w:rFonts w:ascii="Calibri" w:hAnsi="Calibri" w:cs="Calibri"/>
-          <w:b/>
-          <w:bCs/>
-          <w:sz w:val="28"/>
-          <w:szCs w:val="28"/>
-        </w:rPr>
-      </w:pPr>
-      <w:r>
-        <w:rPr>
-          <w:rFonts w:ascii="Calibri" w:hAnsi="Calibri" w:cs="Calibri"/>
-          <w:b/>
-          <w:bCs/>
-          <w:sz w:val="28"/>
-          <w:szCs w:val="28"/>
-        </w:rPr>
-        <w:t xml:space="preserve">It is used to delete all the current representation of the target resource </w:t>
-      </w:r>
-      <w:proofErr w:type="spellStart"/>
-      <w:r>
-        <w:rPr>
-          <w:rFonts w:ascii="Calibri" w:hAnsi="Calibri" w:cs="Calibri"/>
-          <w:b/>
-          <w:bCs/>
-          <w:sz w:val="28"/>
-          <w:szCs w:val="28"/>
-        </w:rPr>
-        <w:t>specifiedintheURL</w:t>
-      </w:r>
-      <w:proofErr w:type="spellEnd"/>
+      </w:pPr>
+    </w:p>
+    <w:p>
+      <w:pPr>
+        <w:pStyle w:val="ListParagraph"/>
+        <w:numPr>
+          <w:ilvl w:val="0"/>
+          <w:numId w:val="31"/>
+        </w:numPr>
+        <w:rPr>
+          <w:rFonts w:ascii="Calibri" w:hAnsi="Calibri" w:cs="Calibri"/>
+          <w:b/>
+          <w:bCs/>
+          <w:color w:val="FF0000"/>
+          <w:sz w:val="28"/>
+          <w:szCs w:val="28"/>
+        </w:rPr>
+      </w:pPr>
+      <w:r>
+        <w:rPr>
+          <w:rFonts w:ascii="Calibri" w:hAnsi="Calibri" w:cs="Calibri"/>
+          <w:b/>
+          <w:bCs/>
+          <w:color w:val="FF0000"/>
+          <w:sz w:val="28"/>
+          <w:szCs w:val="28"/>
+        </w:rPr>
+        <w:t xml:space="preserve">DELETE: </w:t>
+      </w:r>
+    </w:p>
+    <w:p>
+      <w:pPr>
+        <w:pStyle w:val="ListParagraph"/>
+        <w:rPr>
+          <w:rFonts w:ascii="Calibri" w:hAnsi="Calibri" w:cs="Calibri"/>
+          <w:b/>
+          <w:bCs/>
+          <w:sz w:val="28"/>
+          <w:szCs w:val="28"/>
+        </w:rPr>
+      </w:pPr>
+      <w:r>
+        <w:rPr>
+          <w:rFonts w:ascii="Calibri" w:hAnsi="Calibri" w:cs="Calibri"/>
+          <w:b/>
+          <w:bCs/>
+          <w:sz w:val="28"/>
+          <w:szCs w:val="28"/>
+        </w:rPr>
+        <w:t>The DELETE method is used to delete the specified resource on the server. It removes all the current representation of the target resource specified in the URL.</w:t>
+      </w:r>
+    </w:p>
+    <w:p>
+      <w:pPr>
+        <w:spacing w:line="259" w:lineRule="auto"/>
+        <w:rPr>
+          <w:rFonts w:ascii="Calibri" w:hAnsi="Calibri" w:cs="Calibri"/>
+          <w:b/>
+          <w:bCs/>
+          <w:sz w:val="28"/>
+          <w:szCs w:val="28"/>
+        </w:rPr>
+      </w:pPr>
+    </w:p>
+    <w:p>
+      <w:pPr>
+        <w:spacing w:line="259" w:lineRule="auto"/>
+        <w:rPr>
+          <w:rFonts w:ascii="Calibri" w:hAnsi="Calibri" w:cs="Calibri"/>
+          <w:b/>
+          <w:bCs/>
+          <w:sz w:val="28"/>
+          <w:szCs w:val="28"/>
+        </w:rPr>
+      </w:pPr>
+      <w:r>
+        <w:rPr>
+          <w:rFonts w:ascii="Calibri" w:hAnsi="Calibri" w:cs="Calibri"/>
+          <w:b/>
+          <w:bCs/>
+          <w:sz w:val="28"/>
+          <w:szCs w:val="28"/>
+        </w:rPr>
+        <w:t>These HTTP methods allow Flask to handle different types of requests and perform various operations on the server.</w:t>
+      </w:r>
     </w:p>
     <w:p>
       <w:pPr>
@@ -18707,6 +18889,119 @@
     </w:lvl>
   </w:abstractNum>
   <w:abstractNum w:abstractNumId="2" w15:restartNumberingAfterBreak="0">
+    <w:nsid w:val="06AA6515"/>
+    <w:multiLevelType w:val="hybridMultilevel"/>
+    <w:tmpl w:val="6C7A1BE2"/>
+    <w:lvl w:ilvl="0" w:tplc="40090001">
+      <w:start w:val="1"/>
+      <w:numFmt w:val="bullet"/>
+      <w:lvlText w:val=""/>
+      <w:lvlJc w:val="left"/>
+      <w:pPr>
+        <w:ind w:left="1440" w:hanging="360"/>
+      </w:pPr>
+      <w:rPr>
+        <w:rFonts w:ascii="Symbol" w:hAnsi="Symbol" w:hint="default"/>
+      </w:rPr>
+    </w:lvl>
+    <w:lvl w:ilvl="1" w:tplc="40090003" w:tentative="1">
+      <w:start w:val="1"/>
+      <w:numFmt w:val="bullet"/>
+      <w:lvlText w:val="o"/>
+      <w:lvlJc w:val="left"/>
+      <w:pPr>
+        <w:ind w:left="2160" w:hanging="360"/>
+      </w:pPr>
+      <w:rPr>
+        <w:rFonts w:ascii="Courier New" w:hAnsi="Courier New" w:cs="Courier New" w:hint="default"/>
+      </w:rPr>
+    </w:lvl>
+    <w:lvl w:ilvl="2" w:tplc="40090005" w:tentative="1">
+      <w:start w:val="1"/>
+      <w:numFmt w:val="bullet"/>
+      <w:lvlText w:val=""/>
+      <w:lvlJc w:val="left"/>
+      <w:pPr>
+        <w:ind w:left="2880" w:hanging="360"/>
+      </w:pPr>
+      <w:rPr>
+        <w:rFonts w:ascii="Wingdings" w:hAnsi="Wingdings" w:hint="default"/>
+      </w:rPr>
+    </w:lvl>
+    <w:lvl w:ilvl="3" w:tplc="40090001" w:tentative="1">
+      <w:start w:val="1"/>
+      <w:numFmt w:val="bullet"/>
+      <w:lvlText w:val=""/>
+      <w:lvlJc w:val="left"/>
+      <w:pPr>
+        <w:ind w:left="3600" w:hanging="360"/>
+      </w:pPr>
+      <w:rPr>
+        <w:rFonts w:ascii="Symbol" w:hAnsi="Symbol" w:hint="default"/>
+      </w:rPr>
+    </w:lvl>
+    <w:lvl w:ilvl="4" w:tplc="40090003" w:tentative="1">
+      <w:start w:val="1"/>
+      <w:numFmt w:val="bullet"/>
+      <w:lvlText w:val="o"/>
+      <w:lvlJc w:val="left"/>
+      <w:pPr>
+        <w:ind w:left="4320" w:hanging="360"/>
+      </w:pPr>
+      <w:rPr>
+        <w:rFonts w:ascii="Courier New" w:hAnsi="Courier New" w:cs="Courier New" w:hint="default"/>
+      </w:rPr>
+    </w:lvl>
+    <w:lvl w:ilvl="5" w:tplc="40090005" w:tentative="1">
+      <w:start w:val="1"/>
+      <w:numFmt w:val="bullet"/>
+      <w:lvlText w:val=""/>
+      <w:lvlJc w:val="left"/>
+      <w:pPr>
+        <w:ind w:left="5040" w:hanging="360"/>
+      </w:pPr>
+      <w:rPr>
+        <w:rFonts w:ascii="Wingdings" w:hAnsi="Wingdings" w:hint="default"/>
+      </w:rPr>
+    </w:lvl>
+    <w:lvl w:ilvl="6" w:tplc="40090001" w:tentative="1">
+      <w:start w:val="1"/>
+      <w:numFmt w:val="bullet"/>
+      <w:lvlText w:val=""/>
+      <w:lvlJc w:val="left"/>
+      <w:pPr>
+        <w:ind w:left="5760" w:hanging="360"/>
+      </w:pPr>
+      <w:rPr>
+        <w:rFonts w:ascii="Symbol" w:hAnsi="Symbol" w:hint="default"/>
+      </w:rPr>
+    </w:lvl>
+    <w:lvl w:ilvl="7" w:tplc="40090003" w:tentative="1">
+      <w:start w:val="1"/>
+      <w:numFmt w:val="bullet"/>
+      <w:lvlText w:val="o"/>
+      <w:lvlJc w:val="left"/>
+      <w:pPr>
+        <w:ind w:left="6480" w:hanging="360"/>
+      </w:pPr>
+      <w:rPr>
+        <w:rFonts w:ascii="Courier New" w:hAnsi="Courier New" w:cs="Courier New" w:hint="default"/>
+      </w:rPr>
+    </w:lvl>
+    <w:lvl w:ilvl="8" w:tplc="40090005" w:tentative="1">
+      <w:start w:val="1"/>
+      <w:numFmt w:val="bullet"/>
+      <w:lvlText w:val=""/>
+      <w:lvlJc w:val="left"/>
+      <w:pPr>
+        <w:ind w:left="7200" w:hanging="360"/>
+      </w:pPr>
+      <w:rPr>
+        <w:rFonts w:ascii="Wingdings" w:hAnsi="Wingdings" w:hint="default"/>
+      </w:rPr>
+    </w:lvl>
+  </w:abstractNum>
+  <w:abstractNum w:abstractNumId="3" w15:restartNumberingAfterBreak="0">
     <w:nsid w:val="071C64E8"/>
     <w:multiLevelType w:val="multilevel"/>
     <w:tmpl w:val="E9AC269A"/>
@@ -18823,7 +19118,7 @@
       </w:pPr>
     </w:lvl>
   </w:abstractNum>
-  <w:abstractNum w:abstractNumId="3" w15:restartNumberingAfterBreak="0">
+  <w:abstractNum w:abstractNumId="4" w15:restartNumberingAfterBreak="0">
     <w:nsid w:val="09F40406"/>
     <w:multiLevelType w:val="hybridMultilevel"/>
     <w:tmpl w:val="EEC0E9F2"/>
@@ -18936,7 +19231,7 @@
       </w:rPr>
     </w:lvl>
   </w:abstractNum>
-  <w:abstractNum w:abstractNumId="4" w15:restartNumberingAfterBreak="0">
+  <w:abstractNum w:abstractNumId="5" w15:restartNumberingAfterBreak="0">
     <w:nsid w:val="0AB56F1A"/>
     <w:multiLevelType w:val="multilevel"/>
     <w:tmpl w:val="1F08F6D4"/>
@@ -19085,7 +19380,7 @@
       </w:rPr>
     </w:lvl>
   </w:abstractNum>
-  <w:abstractNum w:abstractNumId="5" w15:restartNumberingAfterBreak="0">
+  <w:abstractNum w:abstractNumId="6" w15:restartNumberingAfterBreak="0">
     <w:nsid w:val="10AB2294"/>
     <w:multiLevelType w:val="hybridMultilevel"/>
     <w:tmpl w:val="8EB64662"/>
@@ -19171,7 +19466,7 @@
       </w:pPr>
     </w:lvl>
   </w:abstractNum>
-  <w:abstractNum w:abstractNumId="6" w15:restartNumberingAfterBreak="0">
+  <w:abstractNum w:abstractNumId="7" w15:restartNumberingAfterBreak="0">
     <w:nsid w:val="1518733D"/>
     <w:multiLevelType w:val="hybridMultilevel"/>
     <w:tmpl w:val="F95025DA"/>
@@ -19260,7 +19555,7 @@
       </w:pPr>
     </w:lvl>
   </w:abstractNum>
-  <w:abstractNum w:abstractNumId="7" w15:restartNumberingAfterBreak="0">
+  <w:abstractNum w:abstractNumId="8" w15:restartNumberingAfterBreak="0">
     <w:nsid w:val="190502E5"/>
     <w:multiLevelType w:val="hybridMultilevel"/>
     <w:tmpl w:val="4ADC6256"/>
@@ -19352,7 +19647,7 @@
       </w:pPr>
     </w:lvl>
   </w:abstractNum>
-  <w:abstractNum w:abstractNumId="8" w15:restartNumberingAfterBreak="0">
+  <w:abstractNum w:abstractNumId="9" w15:restartNumberingAfterBreak="0">
     <w:nsid w:val="191C0E58"/>
     <w:multiLevelType w:val="hybridMultilevel"/>
     <w:tmpl w:val="059A4924"/>
@@ -19465,7 +19760,7 @@
       </w:rPr>
     </w:lvl>
   </w:abstractNum>
-  <w:abstractNum w:abstractNumId="9" w15:restartNumberingAfterBreak="0">
+  <w:abstractNum w:abstractNumId="10" w15:restartNumberingAfterBreak="0">
     <w:nsid w:val="1B0305CA"/>
     <w:multiLevelType w:val="hybridMultilevel"/>
     <w:tmpl w:val="8D8A5C30"/>
@@ -19551,7 +19846,120 @@
       </w:pPr>
     </w:lvl>
   </w:abstractNum>
-  <w:abstractNum w:abstractNumId="10" w15:restartNumberingAfterBreak="0">
+  <w:abstractNum w:abstractNumId="11" w15:restartNumberingAfterBreak="0">
+    <w:nsid w:val="1B6705AE"/>
+    <w:multiLevelType w:val="hybridMultilevel"/>
+    <w:tmpl w:val="20C0C91E"/>
+    <w:lvl w:ilvl="0" w:tplc="40090001">
+      <w:start w:val="1"/>
+      <w:numFmt w:val="bullet"/>
+      <w:lvlText w:val=""/>
+      <w:lvlJc w:val="left"/>
+      <w:pPr>
+        <w:ind w:left="720" w:hanging="360"/>
+      </w:pPr>
+      <w:rPr>
+        <w:rFonts w:ascii="Symbol" w:hAnsi="Symbol" w:hint="default"/>
+      </w:rPr>
+    </w:lvl>
+    <w:lvl w:ilvl="1" w:tplc="40090003">
+      <w:start w:val="1"/>
+      <w:numFmt w:val="bullet"/>
+      <w:lvlText w:val="o"/>
+      <w:lvlJc w:val="left"/>
+      <w:pPr>
+        <w:ind w:left="1440" w:hanging="360"/>
+      </w:pPr>
+      <w:rPr>
+        <w:rFonts w:ascii="Courier New" w:hAnsi="Courier New" w:cs="Courier New" w:hint="default"/>
+      </w:rPr>
+    </w:lvl>
+    <w:lvl w:ilvl="2" w:tplc="40090005" w:tentative="1">
+      <w:start w:val="1"/>
+      <w:numFmt w:val="bullet"/>
+      <w:lvlText w:val=""/>
+      <w:lvlJc w:val="left"/>
+      <w:pPr>
+        <w:ind w:left="2160" w:hanging="360"/>
+      </w:pPr>
+      <w:rPr>
+        <w:rFonts w:ascii="Wingdings" w:hAnsi="Wingdings" w:hint="default"/>
+      </w:rPr>
+    </w:lvl>
+    <w:lvl w:ilvl="3" w:tplc="40090001" w:tentative="1">
+      <w:start w:val="1"/>
+      <w:numFmt w:val="bullet"/>
+      <w:lvlText w:val=""/>
+      <w:lvlJc w:val="left"/>
+      <w:pPr>
+        <w:ind w:left="2880" w:hanging="360"/>
+      </w:pPr>
+      <w:rPr>
+        <w:rFonts w:ascii="Symbol" w:hAnsi="Symbol" w:hint="default"/>
+      </w:rPr>
+    </w:lvl>
+    <w:lvl w:ilvl="4" w:tplc="40090003" w:tentative="1">
+      <w:start w:val="1"/>
+      <w:numFmt w:val="bullet"/>
+      <w:lvlText w:val="o"/>
+      <w:lvlJc w:val="left"/>
+      <w:pPr>
+        <w:ind w:left="3600" w:hanging="360"/>
+      </w:pPr>
+      <w:rPr>
+        <w:rFonts w:ascii="Courier New" w:hAnsi="Courier New" w:cs="Courier New" w:hint="default"/>
+      </w:rPr>
+    </w:lvl>
+    <w:lvl w:ilvl="5" w:tplc="40090005" w:tentative="1">
+      <w:start w:val="1"/>
+      <w:numFmt w:val="bullet"/>
+      <w:lvlText w:val=""/>
+      <w:lvlJc w:val="left"/>
+      <w:pPr>
+        <w:ind w:left="4320" w:hanging="360"/>
+      </w:pPr>
+      <w:rPr>
+        <w:rFonts w:ascii="Wingdings" w:hAnsi="Wingdings" w:hint="default"/>
+      </w:rPr>
+    </w:lvl>
+    <w:lvl w:ilvl="6" w:tplc="40090001" w:tentative="1">
+      <w:start w:val="1"/>
+      <w:numFmt w:val="bullet"/>
+      <w:lvlText w:val=""/>
+      <w:lvlJc w:val="left"/>
+      <w:pPr>
+        <w:ind w:left="5040" w:hanging="360"/>
+      </w:pPr>
+      <w:rPr>
+        <w:rFonts w:ascii="Symbol" w:hAnsi="Symbol" w:hint="default"/>
+      </w:rPr>
+    </w:lvl>
+    <w:lvl w:ilvl="7" w:tplc="40090003" w:tentative="1">
+      <w:start w:val="1"/>
+      <w:numFmt w:val="bullet"/>
+      <w:lvlText w:val="o"/>
+      <w:lvlJc w:val="left"/>
+      <w:pPr>
+        <w:ind w:left="5760" w:hanging="360"/>
+      </w:pPr>
+      <w:rPr>
+        <w:rFonts w:ascii="Courier New" w:hAnsi="Courier New" w:cs="Courier New" w:hint="default"/>
+      </w:rPr>
+    </w:lvl>
+    <w:lvl w:ilvl="8" w:tplc="40090005" w:tentative="1">
+      <w:start w:val="1"/>
+      <w:numFmt w:val="bullet"/>
+      <w:lvlText w:val=""/>
+      <w:lvlJc w:val="left"/>
+      <w:pPr>
+        <w:ind w:left="6480" w:hanging="360"/>
+      </w:pPr>
+      <w:rPr>
+        <w:rFonts w:ascii="Wingdings" w:hAnsi="Wingdings" w:hint="default"/>
+      </w:rPr>
+    </w:lvl>
+  </w:abstractNum>
+  <w:abstractNum w:abstractNumId="12" w15:restartNumberingAfterBreak="0">
     <w:nsid w:val="1C911300"/>
     <w:multiLevelType w:val="multilevel"/>
     <w:tmpl w:val="4F76C368"/>
@@ -19700,7 +20108,7 @@
       </w:rPr>
     </w:lvl>
   </w:abstractNum>
-  <w:abstractNum w:abstractNumId="11" w15:restartNumberingAfterBreak="0">
+  <w:abstractNum w:abstractNumId="13" w15:restartNumberingAfterBreak="0">
     <w:nsid w:val="3B601E25"/>
     <w:multiLevelType w:val="multilevel"/>
     <w:tmpl w:val="2F54280C"/>
@@ -19849,7 +20257,7 @@
       </w:rPr>
     </w:lvl>
   </w:abstractNum>
-  <w:abstractNum w:abstractNumId="12" w15:restartNumberingAfterBreak="0">
+  <w:abstractNum w:abstractNumId="14" w15:restartNumberingAfterBreak="0">
     <w:nsid w:val="458F32A5"/>
     <w:multiLevelType w:val="hybridMultilevel"/>
     <w:tmpl w:val="5B842FE8"/>
@@ -19962,7 +20370,7 @@
       </w:rPr>
     </w:lvl>
   </w:abstractNum>
-  <w:abstractNum w:abstractNumId="13" w15:restartNumberingAfterBreak="0">
+  <w:abstractNum w:abstractNumId="15" w15:restartNumberingAfterBreak="0">
     <w:nsid w:val="46D216DE"/>
     <w:multiLevelType w:val="hybridMultilevel"/>
     <w:tmpl w:val="BA70E896"/>
@@ -20048,7 +20456,7 @@
       </w:pPr>
     </w:lvl>
   </w:abstractNum>
-  <w:abstractNum w:abstractNumId="14" w15:restartNumberingAfterBreak="0">
+  <w:abstractNum w:abstractNumId="16" w15:restartNumberingAfterBreak="0">
     <w:nsid w:val="4AE56A16"/>
     <w:multiLevelType w:val="multilevel"/>
     <w:tmpl w:val="59B4DE0C"/>
@@ -20197,7 +20605,7 @@
       </w:rPr>
     </w:lvl>
   </w:abstractNum>
-  <w:abstractNum w:abstractNumId="15" w15:restartNumberingAfterBreak="0">
+  <w:abstractNum w:abstractNumId="17" w15:restartNumberingAfterBreak="0">
     <w:nsid w:val="4C162D31"/>
     <w:multiLevelType w:val="multilevel"/>
     <w:tmpl w:val="D722C53C"/>
@@ -20346,7 +20754,7 @@
       </w:rPr>
     </w:lvl>
   </w:abstractNum>
-  <w:abstractNum w:abstractNumId="16" w15:restartNumberingAfterBreak="0">
+  <w:abstractNum w:abstractNumId="18" w15:restartNumberingAfterBreak="0">
     <w:nsid w:val="4CD37F5B"/>
     <w:multiLevelType w:val="hybridMultilevel"/>
     <w:tmpl w:val="1DBAECA0"/>
@@ -20459,7 +20867,7 @@
       </w:rPr>
     </w:lvl>
   </w:abstractNum>
-  <w:abstractNum w:abstractNumId="17" w15:restartNumberingAfterBreak="0">
+  <w:abstractNum w:abstractNumId="19" w15:restartNumberingAfterBreak="0">
     <w:nsid w:val="4DA624EC"/>
     <w:multiLevelType w:val="hybridMultilevel"/>
     <w:tmpl w:val="99689926"/>
@@ -20548,7 +20956,7 @@
       </w:pPr>
     </w:lvl>
   </w:abstractNum>
-  <w:abstractNum w:abstractNumId="18" w15:restartNumberingAfterBreak="0">
+  <w:abstractNum w:abstractNumId="20" w15:restartNumberingAfterBreak="0">
     <w:nsid w:val="4F6B02DE"/>
     <w:multiLevelType w:val="hybridMultilevel"/>
     <w:tmpl w:val="BA70E896"/>
@@ -20634,7 +21042,7 @@
       </w:pPr>
     </w:lvl>
   </w:abstractNum>
-  <w:abstractNum w:abstractNumId="19" w15:restartNumberingAfterBreak="0">
+  <w:abstractNum w:abstractNumId="21" w15:restartNumberingAfterBreak="0">
     <w:nsid w:val="517D6CD1"/>
     <w:multiLevelType w:val="hybridMultilevel"/>
     <w:tmpl w:val="1F6E2902"/>
@@ -20723,7 +21131,7 @@
       </w:pPr>
     </w:lvl>
   </w:abstractNum>
-  <w:abstractNum w:abstractNumId="20" w15:restartNumberingAfterBreak="0">
+  <w:abstractNum w:abstractNumId="22" w15:restartNumberingAfterBreak="0">
     <w:nsid w:val="52E00F81"/>
     <w:multiLevelType w:val="hybridMultilevel"/>
     <w:tmpl w:val="0E0E9312"/>
@@ -20836,7 +21244,7 @@
       </w:rPr>
     </w:lvl>
   </w:abstractNum>
-  <w:abstractNum w:abstractNumId="21" w15:restartNumberingAfterBreak="0">
+  <w:abstractNum w:abstractNumId="23" w15:restartNumberingAfterBreak="0">
     <w:nsid w:val="56385F3E"/>
     <w:multiLevelType w:val="hybridMultilevel"/>
     <w:tmpl w:val="85FC74A6"/>
@@ -20925,7 +21333,96 @@
       </w:pPr>
     </w:lvl>
   </w:abstractNum>
-  <w:abstractNum w:abstractNumId="22" w15:restartNumberingAfterBreak="0">
+  <w:abstractNum w:abstractNumId="24" w15:restartNumberingAfterBreak="0">
+    <w:nsid w:val="5AB52818"/>
+    <w:multiLevelType w:val="hybridMultilevel"/>
+    <w:tmpl w:val="6660C77C"/>
+    <w:lvl w:ilvl="0" w:tplc="4009000F">
+      <w:start w:val="1"/>
+      <w:numFmt w:val="decimal"/>
+      <w:lvlText w:val="%1."/>
+      <w:lvlJc w:val="left"/>
+      <w:pPr>
+        <w:ind w:left="720" w:hanging="360"/>
+      </w:pPr>
+      <w:rPr>
+        <w:rFonts w:hint="default"/>
+      </w:rPr>
+    </w:lvl>
+    <w:lvl w:ilvl="1" w:tplc="40090019" w:tentative="1">
+      <w:start w:val="1"/>
+      <w:numFmt w:val="lowerLetter"/>
+      <w:lvlText w:val="%2."/>
+      <w:lvlJc w:val="left"/>
+      <w:pPr>
+        <w:ind w:left="1440" w:hanging="360"/>
+      </w:pPr>
+    </w:lvl>
+    <w:lvl w:ilvl="2" w:tplc="4009001B" w:tentative="1">
+      <w:start w:val="1"/>
+      <w:numFmt w:val="lowerRoman"/>
+      <w:lvlText w:val="%3."/>
+      <w:lvlJc w:val="right"/>
+      <w:pPr>
+        <w:ind w:left="2160" w:hanging="180"/>
+      </w:pPr>
+    </w:lvl>
+    <w:lvl w:ilvl="3" w:tplc="4009000F" w:tentative="1">
+      <w:start w:val="1"/>
+      <w:numFmt w:val="decimal"/>
+      <w:lvlText w:val="%4."/>
+      <w:lvlJc w:val="left"/>
+      <w:pPr>
+        <w:ind w:left="2880" w:hanging="360"/>
+      </w:pPr>
+    </w:lvl>
+    <w:lvl w:ilvl="4" w:tplc="40090019" w:tentative="1">
+      <w:start w:val="1"/>
+      <w:numFmt w:val="lowerLetter"/>
+      <w:lvlText w:val="%5."/>
+      <w:lvlJc w:val="left"/>
+      <w:pPr>
+        <w:ind w:left="3600" w:hanging="360"/>
+      </w:pPr>
+    </w:lvl>
+    <w:lvl w:ilvl="5" w:tplc="4009001B" w:tentative="1">
+      <w:start w:val="1"/>
+      <w:numFmt w:val="lowerRoman"/>
+      <w:lvlText w:val="%6."/>
+      <w:lvlJc w:val="right"/>
+      <w:pPr>
+        <w:ind w:left="4320" w:hanging="180"/>
+      </w:pPr>
+    </w:lvl>
+    <w:lvl w:ilvl="6" w:tplc="4009000F" w:tentative="1">
+      <w:start w:val="1"/>
+      <w:numFmt w:val="decimal"/>
+      <w:lvlText w:val="%7."/>
+      <w:lvlJc w:val="left"/>
+      <w:pPr>
+        <w:ind w:left="5040" w:hanging="360"/>
+      </w:pPr>
+    </w:lvl>
+    <w:lvl w:ilvl="7" w:tplc="40090019" w:tentative="1">
+      <w:start w:val="1"/>
+      <w:numFmt w:val="lowerLetter"/>
+      <w:lvlText w:val="%8."/>
+      <w:lvlJc w:val="left"/>
+      <w:pPr>
+        <w:ind w:left="5760" w:hanging="360"/>
+      </w:pPr>
+    </w:lvl>
+    <w:lvl w:ilvl="8" w:tplc="4009001B" w:tentative="1">
+      <w:start w:val="1"/>
+      <w:numFmt w:val="lowerRoman"/>
+      <w:lvlText w:val="%9."/>
+      <w:lvlJc w:val="right"/>
+      <w:pPr>
+        <w:ind w:left="6480" w:hanging="180"/>
+      </w:pPr>
+    </w:lvl>
+  </w:abstractNum>
+  <w:abstractNum w:abstractNumId="25" w15:restartNumberingAfterBreak="0">
     <w:nsid w:val="5B1F1019"/>
     <w:multiLevelType w:val="hybridMultilevel"/>
     <w:tmpl w:val="A548455E"/>
@@ -21011,7 +21508,7 @@
       </w:pPr>
     </w:lvl>
   </w:abstractNum>
-  <w:abstractNum w:abstractNumId="23" w15:restartNumberingAfterBreak="0">
+  <w:abstractNum w:abstractNumId="26" w15:restartNumberingAfterBreak="0">
     <w:nsid w:val="5CF27C0B"/>
     <w:multiLevelType w:val="hybridMultilevel"/>
     <w:tmpl w:val="EC807548"/>
@@ -21124,7 +21621,7 @@
       </w:rPr>
     </w:lvl>
   </w:abstractNum>
-  <w:abstractNum w:abstractNumId="24" w15:restartNumberingAfterBreak="0">
+  <w:abstractNum w:abstractNumId="27" w15:restartNumberingAfterBreak="0">
     <w:nsid w:val="668D7443"/>
     <w:multiLevelType w:val="hybridMultilevel"/>
     <w:tmpl w:val="222A2204"/>
@@ -21213,7 +21710,7 @@
       </w:pPr>
     </w:lvl>
   </w:abstractNum>
-  <w:abstractNum w:abstractNumId="25" w15:restartNumberingAfterBreak="0">
+  <w:abstractNum w:abstractNumId="28" w15:restartNumberingAfterBreak="0">
     <w:nsid w:val="68B24E30"/>
     <w:multiLevelType w:val="hybridMultilevel"/>
     <w:tmpl w:val="BB482786"/>
@@ -21326,7 +21823,7 @@
       </w:rPr>
     </w:lvl>
   </w:abstractNum>
-  <w:abstractNum w:abstractNumId="26" w15:restartNumberingAfterBreak="0">
+  <w:abstractNum w:abstractNumId="29" w15:restartNumberingAfterBreak="0">
     <w:nsid w:val="6B172ACD"/>
     <w:multiLevelType w:val="multilevel"/>
     <w:tmpl w:val="4DECD9F6"/>
@@ -21475,7 +21972,7 @@
       </w:rPr>
     </w:lvl>
   </w:abstractNum>
-  <w:abstractNum w:abstractNumId="27" w15:restartNumberingAfterBreak="0">
+  <w:abstractNum w:abstractNumId="30" w15:restartNumberingAfterBreak="0">
     <w:nsid w:val="6CF248FF"/>
     <w:multiLevelType w:val="hybridMultilevel"/>
     <w:tmpl w:val="57A2415E"/>
@@ -21564,7 +22061,7 @@
       </w:pPr>
     </w:lvl>
   </w:abstractNum>
-  <w:abstractNum w:abstractNumId="28" w15:restartNumberingAfterBreak="0">
+  <w:abstractNum w:abstractNumId="31" w15:restartNumberingAfterBreak="0">
     <w:nsid w:val="70802DCA"/>
     <w:multiLevelType w:val="hybridMultilevel"/>
     <w:tmpl w:val="5816D6EC"/>
@@ -21653,7 +22150,7 @@
       </w:pPr>
     </w:lvl>
   </w:abstractNum>
-  <w:abstractNum w:abstractNumId="29" w15:restartNumberingAfterBreak="0">
+  <w:abstractNum w:abstractNumId="32" w15:restartNumberingAfterBreak="0">
     <w:nsid w:val="73512936"/>
     <w:multiLevelType w:val="hybridMultilevel"/>
     <w:tmpl w:val="0778C2DA"/>
@@ -21742,7 +22239,7 @@
       </w:pPr>
     </w:lvl>
   </w:abstractNum>
-  <w:abstractNum w:abstractNumId="30" w15:restartNumberingAfterBreak="0">
+  <w:abstractNum w:abstractNumId="33" w15:restartNumberingAfterBreak="0">
     <w:nsid w:val="7D62722E"/>
     <w:multiLevelType w:val="hybridMultilevel"/>
     <w:tmpl w:val="3F38BB7C"/>
@@ -21856,97 +22353,106 @@
     </w:lvl>
   </w:abstractNum>
   <w:num w:numId="1" w16cid:durableId="887959635">
-    <w:abstractNumId w:val="27"/>
+    <w:abstractNumId w:val="30"/>
   </w:num>
   <w:num w:numId="2" w16cid:durableId="867256991">
     <w:abstractNumId w:val="1"/>
   </w:num>
   <w:num w:numId="3" w16cid:durableId="8415381">
-    <w:abstractNumId w:val="22"/>
+    <w:abstractNumId w:val="25"/>
   </w:num>
   <w:num w:numId="4" w16cid:durableId="388766204">
+    <w:abstractNumId w:val="6"/>
+  </w:num>
+  <w:num w:numId="5" w16cid:durableId="1143079523">
+    <w:abstractNumId w:val="15"/>
+  </w:num>
+  <w:num w:numId="6" w16cid:durableId="764808506">
+    <w:abstractNumId w:val="10"/>
+  </w:num>
+  <w:num w:numId="7" w16cid:durableId="849416311">
+    <w:abstractNumId w:val="18"/>
+  </w:num>
+  <w:num w:numId="8" w16cid:durableId="18941730">
+    <w:abstractNumId w:val="16"/>
+  </w:num>
+  <w:num w:numId="9" w16cid:durableId="1881429285">
     <w:abstractNumId w:val="5"/>
   </w:num>
-  <w:num w:numId="5" w16cid:durableId="1143079523">
+  <w:num w:numId="10" w16cid:durableId="61800814">
+    <w:abstractNumId w:val="12"/>
+  </w:num>
+  <w:num w:numId="11" w16cid:durableId="1893074423">
     <w:abstractNumId w:val="13"/>
   </w:num>
-  <w:num w:numId="6" w16cid:durableId="764808506">
-    <w:abstractNumId w:val="9"/>
-  </w:num>
-  <w:num w:numId="7" w16cid:durableId="849416311">
-    <w:abstractNumId w:val="16"/>
-  </w:num>
-  <w:num w:numId="8" w16cid:durableId="18941730">
-    <w:abstractNumId w:val="14"/>
-  </w:num>
-  <w:num w:numId="9" w16cid:durableId="1881429285">
-    <w:abstractNumId w:val="4"/>
-  </w:num>
-  <w:num w:numId="10" w16cid:durableId="61800814">
-    <w:abstractNumId w:val="10"/>
-  </w:num>
-  <w:num w:numId="11" w16cid:durableId="1893074423">
-    <w:abstractNumId w:val="11"/>
-  </w:num>
   <w:num w:numId="12" w16cid:durableId="468549247">
-    <w:abstractNumId w:val="26"/>
+    <w:abstractNumId w:val="29"/>
   </w:num>
   <w:num w:numId="13" w16cid:durableId="351880808">
-    <w:abstractNumId w:val="15"/>
+    <w:abstractNumId w:val="17"/>
   </w:num>
   <w:num w:numId="14" w16cid:durableId="1021279131">
-    <w:abstractNumId w:val="18"/>
+    <w:abstractNumId w:val="20"/>
   </w:num>
   <w:num w:numId="15" w16cid:durableId="668286736">
-    <w:abstractNumId w:val="29"/>
+    <w:abstractNumId w:val="32"/>
   </w:num>
   <w:num w:numId="16" w16cid:durableId="927739714">
-    <w:abstractNumId w:val="7"/>
+    <w:abstractNumId w:val="8"/>
   </w:num>
   <w:num w:numId="17" w16cid:durableId="2037851368">
     <w:abstractNumId w:val="0"/>
   </w:num>
   <w:num w:numId="18" w16cid:durableId="480737620">
+    <w:abstractNumId w:val="26"/>
+  </w:num>
+  <w:num w:numId="19" w16cid:durableId="1225795924">
+    <w:abstractNumId w:val="31"/>
+  </w:num>
+  <w:num w:numId="20" w16cid:durableId="1533686094">
+    <w:abstractNumId w:val="14"/>
+  </w:num>
+  <w:num w:numId="21" w16cid:durableId="435948585">
     <w:abstractNumId w:val="23"/>
   </w:num>
-  <w:num w:numId="19" w16cid:durableId="1225795924">
+  <w:num w:numId="22" w16cid:durableId="1157913775">
     <w:abstractNumId w:val="28"/>
   </w:num>
-  <w:num w:numId="20" w16cid:durableId="1533686094">
-    <w:abstractNumId w:val="12"/>
+  <w:num w:numId="23" w16cid:durableId="305934522">
+    <w:abstractNumId w:val="27"/>
   </w:num>
-  <w:num w:numId="21" w16cid:durableId="435948585">
+  <w:num w:numId="24" w16cid:durableId="488404716">
+    <w:abstractNumId w:val="4"/>
+  </w:num>
+  <w:num w:numId="25" w16cid:durableId="1841388259">
     <w:abstractNumId w:val="21"/>
   </w:num>
-  <w:num w:numId="22" w16cid:durableId="1157913775">
-    <w:abstractNumId w:val="25"/>
+  <w:num w:numId="26" w16cid:durableId="1990598131">
+    <w:abstractNumId w:val="9"/>
   </w:num>
-  <w:num w:numId="23" w16cid:durableId="305934522">
-    <w:abstractNumId w:val="24"/>
+  <w:num w:numId="27" w16cid:durableId="1031763764">
+    <w:abstractNumId w:val="19"/>
   </w:num>
-  <w:num w:numId="24" w16cid:durableId="488404716">
+  <w:num w:numId="28" w16cid:durableId="1998219323">
+    <w:abstractNumId w:val="33"/>
+  </w:num>
+  <w:num w:numId="29" w16cid:durableId="1207330201">
+    <w:abstractNumId w:val="7"/>
+  </w:num>
+  <w:num w:numId="30" w16cid:durableId="145053623">
+    <w:abstractNumId w:val="22"/>
+  </w:num>
+  <w:num w:numId="31" w16cid:durableId="784226471">
     <w:abstractNumId w:val="3"/>
   </w:num>
-  <w:num w:numId="25" w16cid:durableId="1841388259">
-    <w:abstractNumId w:val="19"/>
+  <w:num w:numId="32" w16cid:durableId="2131629370">
+    <w:abstractNumId w:val="2"/>
   </w:num>
-  <w:num w:numId="26" w16cid:durableId="1990598131">
-    <w:abstractNumId w:val="8"/>
+  <w:num w:numId="33" w16cid:durableId="1992440352">
+    <w:abstractNumId w:val="11"/>
   </w:num>
-  <w:num w:numId="27" w16cid:durableId="1031763764">
-    <w:abstractNumId w:val="17"/>
-  </w:num>
-  <w:num w:numId="28" w16cid:durableId="1998219323">
-    <w:abstractNumId w:val="30"/>
-  </w:num>
-  <w:num w:numId="29" w16cid:durableId="1207330201">
-    <w:abstractNumId w:val="6"/>
-  </w:num>
-  <w:num w:numId="30" w16cid:durableId="145053623">
-    <w:abstractNumId w:val="20"/>
-  </w:num>
-  <w:num w:numId="31" w16cid:durableId="784226471">
-    <w:abstractNumId w:val="2"/>
+  <w:num w:numId="34" w16cid:durableId="1217819456">
+    <w:abstractNumId w:val="24"/>
   </w:num>
 </w:numbering>
 </file>
@@ -22359,7 +22865,6 @@
   <w:style w:type="character" w:default="1" w:styleId="DefaultParagraphFont">
     <w:name w:val="Default Paragraph Font"/>
     <w:uiPriority w:val="1"/>
-    <w:semiHidden/>
     <w:unhideWhenUsed/>
   </w:style>
   <w:style w:type="table" w:default="1" w:styleId="TableNormal">

</xml_diff>